<commit_message>
add more exercises from JS Array
</commit_message>
<xml_diff>
--- a/Arrays/02. JS-Advanced-Arrays-Exercise.docx
+++ b/Arrays/02. JS-Advanced-Arrays-Exercise.docx
@@ -118,11 +118,20 @@
     <w:p>
       <w:pPr>
         <w:pStyle w:val="Heading2"/>
-      </w:pPr>
-      <w:r>
+        <w:rPr>
+          <w:highlight w:val="yellow"/>
+        </w:rPr>
+      </w:pPr>
+      <w:r>
+        <w:rPr>
+          <w:highlight w:val="yellow"/>
+        </w:rPr>
         <w:t>Print an Array</w:t>
       </w:r>
       <w:r>
+        <w:rPr>
+          <w:highlight w:val="yellow"/>
+        </w:rPr>
         <w:t xml:space="preserve"> with a given Delimiter</w:t>
       </w:r>
     </w:p>
@@ -1126,26 +1135,40 @@
     <w:p>
       <w:pPr>
         <w:pStyle w:val="Heading2"/>
-      </w:pPr>
-      <w:r>
+        <w:rPr>
+          <w:highlight w:val="yellow"/>
+        </w:rPr>
+      </w:pPr>
+      <w:r>
+        <w:rPr>
+          <w:highlight w:val="yellow"/>
+        </w:rPr>
         <w:t xml:space="preserve">Print </w:t>
       </w:r>
       <w:r>
         <w:rPr>
           <w:noProof/>
+          <w:highlight w:val="yellow"/>
         </w:rPr>
         <w:t>every N-th</w:t>
       </w:r>
       <w:r>
         <w:rPr>
           <w:noProof/>
+          <w:highlight w:val="yellow"/>
         </w:rPr>
         <w:t xml:space="preserve"> Element</w:t>
       </w:r>
       <w:r>
+        <w:rPr>
+          <w:highlight w:val="yellow"/>
+        </w:rPr>
         <w:t xml:space="preserve"> from an Array</w:t>
       </w:r>
       <w:r>
+        <w:rPr>
+          <w:highlight w:val="yellow"/>
+        </w:rPr>
         <w:t xml:space="preserve"> </w:t>
       </w:r>
     </w:p>
@@ -2753,15 +2776,27 @@
     <w:p>
       <w:pPr>
         <w:pStyle w:val="Heading2"/>
-      </w:pPr>
-      <w:r>
+        <w:rPr>
+          <w:highlight w:val="yellow"/>
+        </w:rPr>
+      </w:pPr>
+      <w:r>
+        <w:rPr>
+          <w:highlight w:val="yellow"/>
+        </w:rPr>
         <w:lastRenderedPageBreak/>
         <w:t>Add and Remove Elements from</w:t>
       </w:r>
       <w:r>
+        <w:rPr>
+          <w:highlight w:val="yellow"/>
+        </w:rPr>
         <w:t xml:space="preserve"> an</w:t>
       </w:r>
       <w:r>
+        <w:rPr>
+          <w:highlight w:val="yellow"/>
+        </w:rPr>
         <w:t xml:space="preserve"> Array</w:t>
       </w:r>
     </w:p>
@@ -4210,8 +4245,14 @@
     <w:p>
       <w:pPr>
         <w:pStyle w:val="Heading2"/>
-      </w:pPr>
-      <w:r>
+        <w:rPr>
+          <w:highlight w:val="yellow"/>
+        </w:rPr>
+      </w:pPr>
+      <w:r>
+        <w:rPr>
+          <w:highlight w:val="yellow"/>
+        </w:rPr>
         <w:t>Rotate Array</w:t>
       </w:r>
     </w:p>
@@ -5143,18 +5184,33 @@
     <w:p>
       <w:pPr>
         <w:pStyle w:val="Heading2"/>
-      </w:pPr>
-      <w:r>
+        <w:rPr>
+          <w:highlight w:val="yellow"/>
+        </w:rPr>
+      </w:pPr>
+      <w:r>
+        <w:rPr>
+          <w:highlight w:val="yellow"/>
+        </w:rPr>
         <w:lastRenderedPageBreak/>
         <w:t>Extract a</w:t>
       </w:r>
       <w:r>
+        <w:rPr>
+          <w:highlight w:val="yellow"/>
+        </w:rPr>
         <w:t xml:space="preserve"> </w:t>
       </w:r>
       <w:r>
+        <w:rPr>
+          <w:highlight w:val="yellow"/>
+        </w:rPr>
         <w:t>Non-decreasing</w:t>
       </w:r>
       <w:r>
+        <w:rPr>
+          <w:highlight w:val="yellow"/>
+        </w:rPr>
         <w:t xml:space="preserve"> Subsequence from an Array</w:t>
       </w:r>
     </w:p>
@@ -6770,11 +6826,20 @@
     <w:p>
       <w:pPr>
         <w:pStyle w:val="Heading2"/>
-      </w:pPr>
-      <w:r>
+        <w:rPr>
+          <w:highlight w:val="yellow"/>
+        </w:rPr>
+      </w:pPr>
+      <w:r>
+        <w:rPr>
+          <w:highlight w:val="yellow"/>
+        </w:rPr>
         <w:t xml:space="preserve">Sort an Array by </w:t>
       </w:r>
       <w:r>
+        <w:rPr>
+          <w:highlight w:val="yellow"/>
+        </w:rPr>
         <w:t>2 Criteria</w:t>
       </w:r>
     </w:p>
@@ -8356,11 +8421,20 @@
     <w:p>
       <w:pPr>
         <w:pStyle w:val="Heading2"/>
-      </w:pPr>
-      <w:r>
+        <w:rPr>
+          <w:highlight w:val="yellow"/>
+        </w:rPr>
+      </w:pPr>
+      <w:r>
+        <w:rPr>
+          <w:highlight w:val="yellow"/>
+        </w:rPr>
         <w:t>Magic Matric</w:t>
       </w:r>
       <w:r>
+        <w:rPr>
+          <w:highlight w:val="yellow"/>
+        </w:rPr>
         <w:t>es</w:t>
       </w:r>
     </w:p>
@@ -8436,7 +8510,17 @@
           <w:sz w:val="24"/>
           <w:szCs w:val="24"/>
         </w:rPr>
-        <w:t>every column</w:t>
+        <w:t>every</w:t>
+      </w:r>
+      <w:bookmarkStart w:id="0" w:name="_GoBack"/>
+      <w:bookmarkEnd w:id="0"/>
+      <w:r>
+        <w:rPr>
+          <w:b/>
+          <w:sz w:val="24"/>
+          <w:szCs w:val="24"/>
+        </w:rPr>
+        <w:t xml:space="preserve"> column</w:t>
       </w:r>
       <w:r>
         <w:rPr>
@@ -11750,8 +11834,6 @@
       <w:pPr>
         <w:pStyle w:val="Heading2"/>
       </w:pPr>
-      <w:bookmarkStart w:id="0" w:name="_GoBack"/>
-      <w:bookmarkEnd w:id="0"/>
       <w:r>
         <w:t>*</w:t>
       </w:r>
@@ -18302,6 +18384,7 @@
     <w:r>
       <w:rPr>
         <w:noProof/>
+        <w:lang w:val="bg-BG" w:eastAsia="bg-BG"/>
       </w:rPr>
       <mc:AlternateContent>
         <mc:Choice Requires="wps">
@@ -18352,6 +18435,7 @@
                           <w:r>
                             <w:rPr>
                               <w:noProof/>
+                              <w:lang w:val="bg-BG" w:eastAsia="bg-BG"/>
                             </w:rPr>
                             <w:drawing>
                               <wp:inline distT="0" distB="0" distL="0" distR="0" wp14:anchorId="162E715F" wp14:editId="0EBFF965">
@@ -18436,6 +18520,7 @@
                     <w:r>
                       <w:rPr>
                         <w:noProof/>
+                        <w:lang w:val="bg-BG" w:eastAsia="bg-BG"/>
                       </w:rPr>
                       <w:drawing>
                         <wp:inline distT="0" distB="0" distL="0" distR="0" wp14:anchorId="162E715F" wp14:editId="0EBFF965">
@@ -18497,6 +18582,7 @@
     <w:r>
       <w:rPr>
         <w:noProof/>
+        <w:lang w:val="bg-BG" w:eastAsia="bg-BG"/>
       </w:rPr>
       <mc:AlternateContent>
         <mc:Choice Requires="wps">
@@ -18555,7 +18641,7 @@
         </mc:Choice>
         <mc:Fallback>
           <w:pict>
-            <v:line w14:anchorId="5FEF3C78" id="Straight Connector 1" o:spid="_x0000_s1026" style="position:absolute;flip:y;z-index:251666432;visibility:visible;mso-wrap-style:square;mso-wrap-distance-left:9pt;mso-wrap-distance-top:0;mso-wrap-distance-right:9pt;mso-wrap-distance-bottom:0;mso-position-horizontal:absolute;mso-position-horizontal-relative:text;mso-position-vertical:absolute;mso-position-vertical-relative:text" from="-.1pt,5.2pt" to="520.7pt,5.2pt" o:gfxdata="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" strokecolor="#f37123" strokeweight="1pt">
+            <v:line w14:anchorId="147AB6FF" id="Straight Connector 1" o:spid="_x0000_s1026" style="position:absolute;flip:y;z-index:251666432;visibility:visible;mso-wrap-style:square;mso-wrap-distance-left:9pt;mso-wrap-distance-top:0;mso-wrap-distance-right:9pt;mso-wrap-distance-bottom:0;mso-position-horizontal:absolute;mso-position-horizontal-relative:text;mso-position-vertical:absolute;mso-position-vertical-relative:text" from="-.1pt,5.2pt" to="520.7pt,5.2pt" o:gfxdata="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" strokecolor="#f37123" strokeweight="1pt">
               <v:stroke endcap="round"/>
             </v:line>
           </w:pict>
@@ -18565,6 +18651,7 @@
     <w:r>
       <w:rPr>
         <w:noProof/>
+        <w:lang w:val="bg-BG" w:eastAsia="bg-BG"/>
       </w:rPr>
       <mc:AlternateContent>
         <mc:Choice Requires="wps">
@@ -18659,7 +18746,7 @@
                               <w:sz w:val="18"/>
                               <w:szCs w:val="18"/>
                             </w:rPr>
-                            <w:t>4</w:t>
+                            <w:t>7</w:t>
                           </w:r>
                           <w:r>
                             <w:rPr>
@@ -18774,7 +18861,7 @@
                         <w:sz w:val="18"/>
                         <w:szCs w:val="18"/>
                       </w:rPr>
-                      <w:t>4</w:t>
+                      <w:t>7</w:t>
                     </w:r>
                     <w:r>
                       <w:rPr>
@@ -18837,6 +18924,7 @@
     <w:r>
       <w:rPr>
         <w:noProof/>
+        <w:lang w:val="bg-BG" w:eastAsia="bg-BG"/>
       </w:rPr>
       <mc:AlternateContent>
         <mc:Choice Requires="wps">
@@ -18941,6 +19029,7 @@
     <w:r>
       <w:rPr>
         <w:noProof/>
+        <w:lang w:val="bg-BG" w:eastAsia="bg-BG"/>
       </w:rPr>
       <mc:AlternateContent>
         <mc:Choice Requires="wps">
@@ -19050,6 +19139,7 @@
                               <w:noProof/>
                               <w:sz w:val="20"/>
                               <w:szCs w:val="20"/>
+                              <w:lang w:val="bg-BG" w:eastAsia="bg-BG"/>
                             </w:rPr>
                             <w:drawing>
                               <wp:inline distT="0" distB="0" distL="0" distR="0" wp14:anchorId="75CF4DC9" wp14:editId="2CE81DC5">
@@ -19116,13 +19206,14 @@
                               <w:noProof/>
                               <w:sz w:val="20"/>
                               <w:szCs w:val="20"/>
+                              <w:lang w:val="bg-BG" w:eastAsia="bg-BG"/>
                             </w:rPr>
                             <w:drawing>
                               <wp:inline distT="0" distB="0" distL="0" distR="0" wp14:anchorId="5FCACAE2" wp14:editId="01D62269">
                                 <wp:extent cx="171450" cy="205105"/>
                                 <wp:effectExtent l="0" t="0" r="0" b="4445"/>
                                 <wp:docPr id="14" name="Picture 14">
-                                  <a:hlinkClick xmlns:a="http://schemas.openxmlformats.org/drawingml/2006/main" r:id="rId3"/>
+                                  <a:hlinkClick xmlns:a="http://schemas.openxmlformats.org/drawingml/2006/main" r:id="rId1"/>
                                 </wp:docPr>
                                 <wp:cNvGraphicFramePr>
                                   <a:graphicFrameLocks xmlns:a="http://schemas.openxmlformats.org/drawingml/2006/main" noChangeAspect="1"/>
@@ -19132,7 +19223,7 @@
                                     <pic:pic xmlns:pic="http://schemas.openxmlformats.org/drawingml/2006/picture">
                                       <pic:nvPicPr>
                                         <pic:cNvPr id="0" name="Picture 14">
-                                          <a:hlinkClick r:id="rId3"/>
+                                          <a:hlinkClick r:id="rId1"/>
                                         </pic:cNvPr>
                                         <pic:cNvPicPr>
                                           <a:picLocks noChangeAspect="1" noChangeArrowheads="1"/>
@@ -19183,6 +19274,7 @@
                               <w:noProof/>
                               <w:sz w:val="20"/>
                               <w:szCs w:val="20"/>
+                              <w:lang w:val="bg-BG" w:eastAsia="bg-BG"/>
                             </w:rPr>
                             <w:drawing>
                               <wp:inline distT="0" distB="0" distL="0" distR="0" wp14:anchorId="0EF2D59D" wp14:editId="14F995BF">
@@ -19236,6 +19328,7 @@
                               <w:noProof/>
                               <w:sz w:val="20"/>
                               <w:szCs w:val="20"/>
+                              <w:lang w:val="bg-BG" w:eastAsia="bg-BG"/>
                             </w:rPr>
                             <w:drawing>
                               <wp:inline distT="0" distB="0" distL="0" distR="0" wp14:anchorId="45F28339" wp14:editId="03A0FC73">
@@ -19289,6 +19382,7 @@
                               <w:noProof/>
                               <w:sz w:val="20"/>
                               <w:szCs w:val="20"/>
+                              <w:lang w:val="bg-BG" w:eastAsia="bg-BG"/>
                             </w:rPr>
                             <w:drawing>
                               <wp:inline distT="0" distB="0" distL="0" distR="0" wp14:anchorId="520179FB" wp14:editId="1DB1607C">
@@ -19342,6 +19436,7 @@
                               <w:noProof/>
                               <w:sz w:val="20"/>
                               <w:szCs w:val="20"/>
+                              <w:lang w:val="bg-BG" w:eastAsia="bg-BG"/>
                             </w:rPr>
                             <w:drawing>
                               <wp:inline distT="0" distB="0" distL="0" distR="0" wp14:anchorId="38CF47C5" wp14:editId="0301186D">
@@ -19408,6 +19503,7 @@
                               <w:noProof/>
                               <w:sz w:val="20"/>
                               <w:szCs w:val="20"/>
+                              <w:lang w:val="bg-BG" w:eastAsia="bg-BG"/>
                             </w:rPr>
                             <w:drawing>
                               <wp:inline distT="0" distB="0" distL="0" distR="0" wp14:anchorId="5C12C87D" wp14:editId="57A25AC6">
@@ -19474,6 +19570,7 @@
                               <w:noProof/>
                               <w:sz w:val="20"/>
                               <w:szCs w:val="20"/>
+                              <w:lang w:val="bg-BG" w:eastAsia="bg-BG"/>
                             </w:rPr>
                             <w:drawing>
                               <wp:inline distT="0" distB="0" distL="0" distR="0" wp14:anchorId="0A8135F9" wp14:editId="1A005558">
@@ -19527,6 +19624,7 @@
                               <w:noProof/>
                               <w:sz w:val="20"/>
                               <w:szCs w:val="20"/>
+                              <w:lang w:val="bg-BG" w:eastAsia="bg-BG"/>
                             </w:rPr>
                             <w:drawing>
                               <wp:inline distT="0" distB="0" distL="0" distR="0" wp14:anchorId="19D6DA2D" wp14:editId="627CB594">
@@ -19593,6 +19691,7 @@
                               <w:noProof/>
                               <w:sz w:val="20"/>
                               <w:szCs w:val="20"/>
+                              <w:lang w:val="bg-BG" w:eastAsia="bg-BG"/>
                             </w:rPr>
                             <w:drawing>
                               <wp:inline distT="0" distB="0" distL="0" distR="0" wp14:anchorId="654EE8AC" wp14:editId="1F40FCA2">
@@ -19727,6 +19826,7 @@
                         <w:noProof/>
                         <w:sz w:val="20"/>
                         <w:szCs w:val="20"/>
+                        <w:lang w:val="bg-BG" w:eastAsia="bg-BG"/>
                       </w:rPr>
                       <w:drawing>
                         <wp:inline distT="0" distB="0" distL="0" distR="0" wp14:anchorId="75CF4DC9" wp14:editId="2CE81DC5">
@@ -19793,13 +19893,14 @@
                         <w:noProof/>
                         <w:sz w:val="20"/>
                         <w:szCs w:val="20"/>
+                        <w:lang w:val="bg-BG" w:eastAsia="bg-BG"/>
                       </w:rPr>
                       <w:drawing>
                         <wp:inline distT="0" distB="0" distL="0" distR="0" wp14:anchorId="5FCACAE2" wp14:editId="01D62269">
                           <wp:extent cx="171450" cy="205105"/>
                           <wp:effectExtent l="0" t="0" r="0" b="4445"/>
                           <wp:docPr id="14" name="Picture 14">
-                            <a:hlinkClick xmlns:a="http://schemas.openxmlformats.org/drawingml/2006/main" r:id="rId24"/>
+                            <a:hlinkClick xmlns:a="http://schemas.openxmlformats.org/drawingml/2006/main" r:id="rId1"/>
                           </wp:docPr>
                           <wp:cNvGraphicFramePr>
                             <a:graphicFrameLocks xmlns:a="http://schemas.openxmlformats.org/drawingml/2006/main" noChangeAspect="1"/>
@@ -19809,7 +19910,7 @@
                               <pic:pic xmlns:pic="http://schemas.openxmlformats.org/drawingml/2006/picture">
                                 <pic:nvPicPr>
                                   <pic:cNvPr id="0" name="Picture 14">
-                                    <a:hlinkClick r:id="rId24"/>
+                                    <a:hlinkClick r:id="rId1"/>
                                   </pic:cNvPr>
                                   <pic:cNvPicPr>
                                     <a:picLocks noChangeAspect="1" noChangeArrowheads="1"/>
@@ -19860,6 +19961,7 @@
                         <w:noProof/>
                         <w:sz w:val="20"/>
                         <w:szCs w:val="20"/>
+                        <w:lang w:val="bg-BG" w:eastAsia="bg-BG"/>
                       </w:rPr>
                       <w:drawing>
                         <wp:inline distT="0" distB="0" distL="0" distR="0" wp14:anchorId="0EF2D59D" wp14:editId="14F995BF">
@@ -19913,6 +20015,7 @@
                         <w:noProof/>
                         <w:sz w:val="20"/>
                         <w:szCs w:val="20"/>
+                        <w:lang w:val="bg-BG" w:eastAsia="bg-BG"/>
                       </w:rPr>
                       <w:drawing>
                         <wp:inline distT="0" distB="0" distL="0" distR="0" wp14:anchorId="45F28339" wp14:editId="03A0FC73">
@@ -19966,6 +20069,7 @@
                         <w:noProof/>
                         <w:sz w:val="20"/>
                         <w:szCs w:val="20"/>
+                        <w:lang w:val="bg-BG" w:eastAsia="bg-BG"/>
                       </w:rPr>
                       <w:drawing>
                         <wp:inline distT="0" distB="0" distL="0" distR="0" wp14:anchorId="520179FB" wp14:editId="1DB1607C">
@@ -20019,6 +20123,7 @@
                         <w:noProof/>
                         <w:sz w:val="20"/>
                         <w:szCs w:val="20"/>
+                        <w:lang w:val="bg-BG" w:eastAsia="bg-BG"/>
                       </w:rPr>
                       <w:drawing>
                         <wp:inline distT="0" distB="0" distL="0" distR="0" wp14:anchorId="38CF47C5" wp14:editId="0301186D">
@@ -20085,6 +20190,7 @@
                         <w:noProof/>
                         <w:sz w:val="20"/>
                         <w:szCs w:val="20"/>
+                        <w:lang w:val="bg-BG" w:eastAsia="bg-BG"/>
                       </w:rPr>
                       <w:drawing>
                         <wp:inline distT="0" distB="0" distL="0" distR="0" wp14:anchorId="5C12C87D" wp14:editId="57A25AC6">
@@ -20151,6 +20257,7 @@
                         <w:noProof/>
                         <w:sz w:val="20"/>
                         <w:szCs w:val="20"/>
+                        <w:lang w:val="bg-BG" w:eastAsia="bg-BG"/>
                       </w:rPr>
                       <w:drawing>
                         <wp:inline distT="0" distB="0" distL="0" distR="0" wp14:anchorId="0A8135F9" wp14:editId="1A005558">
@@ -20204,6 +20311,7 @@
                         <w:noProof/>
                         <w:sz w:val="20"/>
                         <w:szCs w:val="20"/>
+                        <w:lang w:val="bg-BG" w:eastAsia="bg-BG"/>
                       </w:rPr>
                       <w:drawing>
                         <wp:inline distT="0" distB="0" distL="0" distR="0" wp14:anchorId="19D6DA2D" wp14:editId="627CB594">
@@ -20270,6 +20378,7 @@
                         <w:noProof/>
                         <w:sz w:val="20"/>
                         <w:szCs w:val="20"/>
+                        <w:lang w:val="bg-BG" w:eastAsia="bg-BG"/>
                       </w:rPr>
                       <w:drawing>
                         <wp:inline distT="0" distB="0" distL="0" distR="0" wp14:anchorId="654EE8AC" wp14:editId="1F40FCA2">
@@ -23988,7 +24097,7 @@
 </file>
 
 <file path=customXml/itemProps1.xml><?xml version="1.0" encoding="utf-8"?>
-<ds:datastoreItem xmlns:ds="http://schemas.openxmlformats.org/officeDocument/2006/customXml" ds:itemID="{F18A6B10-B76A-4BFB-8CA1-7D2BA0B4CF4E}">
+<ds:datastoreItem xmlns:ds="http://schemas.openxmlformats.org/officeDocument/2006/customXml" ds:itemID="{5EB3139F-B32B-455C-AA40-52EE3C97F1D7}">
   <ds:schemaRefs>
     <ds:schemaRef ds:uri="http://schemas.openxmlformats.org/officeDocument/2006/bibliography"/>
   </ds:schemaRefs>

</xml_diff>